<commit_message>
created folder structure for chapters
</commit_message>
<xml_diff>
--- a/1_intro_to_manim/documentation.docx
+++ b/1_intro_to_manim/documentation.docx
@@ -19,6 +19,9 @@
         <w:pStyle w:val="ListParagraph"/>
       </w:pPr>
       <w:r>
+        <w:rPr>
+          <w:noProof/>
+        </w:rPr>
         <w:drawing>
           <wp:inline distT="0" distB="0" distL="0" distR="0" wp14:anchorId="3E92EB38" wp14:editId="2D02FD17">
             <wp:extent cx="3975079" cy="2252662"/>
@@ -35,7 +38,7 @@
                     <pic:cNvPicPr/>
                   </pic:nvPicPr>
                   <pic:blipFill>
-                    <a:blip r:embed="rId5"/>
+                    <a:blip r:embed="rId6"/>
                     <a:stretch>
                       <a:fillRect/>
                     </a:stretch>
@@ -73,6 +76,9 @@
         <w:pStyle w:val="ListParagraph"/>
       </w:pPr>
       <w:r>
+        <w:rPr>
+          <w:noProof/>
+        </w:rPr>
         <w:drawing>
           <wp:inline distT="0" distB="0" distL="0" distR="0" wp14:anchorId="589AB8F7" wp14:editId="626E1F80">
             <wp:extent cx="3974465" cy="1561869"/>
@@ -89,7 +95,7 @@
                     <pic:cNvPicPr/>
                   </pic:nvPicPr>
                   <pic:blipFill>
-                    <a:blip r:embed="rId6"/>
+                    <a:blip r:embed="rId7"/>
                     <a:stretch>
                       <a:fillRect/>
                     </a:stretch>
@@ -127,6 +133,9 @@
         <w:pStyle w:val="ListParagraph"/>
       </w:pPr>
       <w:r>
+        <w:rPr>
+          <w:noProof/>
+        </w:rPr>
         <w:drawing>
           <wp:inline distT="0" distB="0" distL="0" distR="0" wp14:anchorId="694FD029" wp14:editId="221F2594">
             <wp:extent cx="3986213" cy="2624647"/>
@@ -143,7 +152,7 @@
                     <pic:cNvPicPr/>
                   </pic:nvPicPr>
                   <pic:blipFill>
-                    <a:blip r:embed="rId7"/>
+                    <a:blip r:embed="rId8"/>
                     <a:stretch>
                       <a:fillRect/>
                     </a:stretch>
@@ -232,6 +241,9 @@
         <w:pStyle w:val="ListParagraph"/>
       </w:pPr>
       <w:r>
+        <w:rPr>
+          <w:noProof/>
+        </w:rPr>
         <w:drawing>
           <wp:inline distT="0" distB="0" distL="0" distR="0" wp14:anchorId="1840F5C0" wp14:editId="06775121">
             <wp:extent cx="2541958" cy="2133600"/>
@@ -248,7 +260,7 @@
                     <pic:cNvPicPr/>
                   </pic:nvPicPr>
                   <pic:blipFill>
-                    <a:blip r:embed="rId8"/>
+                    <a:blip r:embed="rId9"/>
                     <a:stretch>
                       <a:fillRect/>
                     </a:stretch>
@@ -286,6 +298,9 @@
         <w:pStyle w:val="ListParagraph"/>
       </w:pPr>
       <w:r>
+        <w:rPr>
+          <w:noProof/>
+        </w:rPr>
         <w:drawing>
           <wp:inline distT="0" distB="0" distL="0" distR="0" wp14:anchorId="459607AF" wp14:editId="791A5698">
             <wp:extent cx="2610559" cy="1909763"/>
@@ -302,7 +317,7 @@
                     <pic:cNvPicPr/>
                   </pic:nvPicPr>
                   <pic:blipFill>
-                    <a:blip r:embed="rId9"/>
+                    <a:blip r:embed="rId10"/>
                     <a:stretch>
                       <a:fillRect/>
                     </a:stretch>
@@ -345,6 +360,9 @@
         <w:pStyle w:val="ListParagraph"/>
       </w:pPr>
       <w:r>
+        <w:rPr>
+          <w:noProof/>
+        </w:rPr>
         <w:drawing>
           <wp:inline distT="0" distB="0" distL="0" distR="0" wp14:anchorId="4AD3001A" wp14:editId="1AEB30C4">
             <wp:extent cx="5731510" cy="1930400"/>
@@ -361,7 +379,7 @@
                     <pic:cNvPicPr/>
                   </pic:nvPicPr>
                   <pic:blipFill>
-                    <a:blip r:embed="rId10"/>
+                    <a:blip r:embed="rId11"/>
                     <a:stretch>
                       <a:fillRect/>
                     </a:stretch>
@@ -404,6 +422,9 @@
         <w:pStyle w:val="ListParagraph"/>
       </w:pPr>
       <w:r>
+        <w:rPr>
+          <w:noProof/>
+        </w:rPr>
         <w:drawing>
           <wp:inline distT="0" distB="0" distL="0" distR="0" wp14:anchorId="59FAC28A" wp14:editId="3A6F9865">
             <wp:extent cx="2157413" cy="1678662"/>
@@ -420,7 +441,7 @@
                     <pic:cNvPicPr/>
                   </pic:nvPicPr>
                   <pic:blipFill>
-                    <a:blip r:embed="rId11"/>
+                    <a:blip r:embed="rId12"/>
                     <a:stretch>
                       <a:fillRect/>
                     </a:stretch>
@@ -459,6 +480,9 @@
         <w:pStyle w:val="ListParagraph"/>
       </w:pPr>
       <w:r>
+        <w:rPr>
+          <w:noProof/>
+        </w:rPr>
         <w:drawing>
           <wp:inline distT="0" distB="0" distL="0" distR="0" wp14:anchorId="00B4BE92" wp14:editId="2BB7D2B2">
             <wp:extent cx="2459022" cy="2314575"/>
@@ -475,7 +499,7 @@
                     <pic:cNvPicPr/>
                   </pic:nvPicPr>
                   <pic:blipFill>
-                    <a:blip r:embed="rId12"/>
+                    <a:blip r:embed="rId13"/>
                     <a:stretch>
                       <a:fillRect/>
                     </a:stretch>
@@ -499,14 +523,66 @@
     <w:p>
       <w:pPr>
         <w:pStyle w:val="ListParagraph"/>
+      </w:pPr>
+    </w:p>
+    <w:p>
+      <w:pPr>
+        <w:pStyle w:val="ListParagraph"/>
         <w:numPr>
           <w:ilvl w:val="0"/>
           <w:numId w:val="1"/>
         </w:numPr>
       </w:pPr>
       <w:r>
-        <w:t>A</w:t>
-      </w:r>
+        <w:t>02_EX_MANY_SUARES.PY</w:t>
+      </w:r>
+    </w:p>
+    <w:p>
+      <w:pPr>
+        <w:pStyle w:val="ListParagraph"/>
+      </w:pPr>
+      <w:r>
+        <w:drawing>
+          <wp:inline distT="0" distB="0" distL="0" distR="0" wp14:anchorId="4D9B3CD3" wp14:editId="594C29CF">
+            <wp:extent cx="3018014" cy="2721429"/>
+            <wp:effectExtent l="0" t="0" r="0" b="3175"/>
+            <wp:docPr id="1821564571" name="Picture 1"/>
+            <wp:cNvGraphicFramePr>
+              <a:graphicFrameLocks xmlns:a="http://schemas.openxmlformats.org/drawingml/2006/main" noChangeAspect="1"/>
+            </wp:cNvGraphicFramePr>
+            <a:graphic xmlns:a="http://schemas.openxmlformats.org/drawingml/2006/main">
+              <a:graphicData uri="http://schemas.openxmlformats.org/drawingml/2006/picture">
+                <pic:pic xmlns:pic="http://schemas.openxmlformats.org/drawingml/2006/picture">
+                  <pic:nvPicPr>
+                    <pic:cNvPr id="1821564571" name=""/>
+                    <pic:cNvPicPr/>
+                  </pic:nvPicPr>
+                  <pic:blipFill>
+                    <a:blip r:embed="rId14"/>
+                    <a:stretch>
+                      <a:fillRect/>
+                    </a:stretch>
+                  </pic:blipFill>
+                  <pic:spPr>
+                    <a:xfrm>
+                      <a:off x="0" y="0"/>
+                      <a:ext cx="3021967" cy="2724994"/>
+                    </a:xfrm>
+                    <a:prstGeom prst="rect">
+                      <a:avLst/>
+                    </a:prstGeom>
+                  </pic:spPr>
+                </pic:pic>
+              </a:graphicData>
+            </a:graphic>
+          </wp:inline>
+        </w:drawing>
+      </w:r>
+    </w:p>
+    <w:p>
+      <w:pPr>
+        <w:pStyle w:val="ListParagraph"/>
+      </w:pPr>
     </w:p>
     <w:p>
       <w:pPr>
@@ -517,8 +593,55 @@
         </w:numPr>
       </w:pPr>
       <w:r>
-        <w:t>A</w:t>
-      </w:r>
+        <w:t>02_EX_many_circles_2.py</w:t>
+      </w:r>
+    </w:p>
+    <w:p>
+      <w:pPr>
+        <w:pStyle w:val="ListParagraph"/>
+      </w:pPr>
+      <w:r>
+        <w:drawing>
+          <wp:inline distT="0" distB="0" distL="0" distR="0" wp14:anchorId="7E11E9A3" wp14:editId="258E9975">
+            <wp:extent cx="2926319" cy="2645229"/>
+            <wp:effectExtent l="0" t="0" r="7620" b="3175"/>
+            <wp:docPr id="491661049" name="Picture 1"/>
+            <wp:cNvGraphicFramePr>
+              <a:graphicFrameLocks xmlns:a="http://schemas.openxmlformats.org/drawingml/2006/main" noChangeAspect="1"/>
+            </wp:cNvGraphicFramePr>
+            <a:graphic xmlns:a="http://schemas.openxmlformats.org/drawingml/2006/main">
+              <a:graphicData uri="http://schemas.openxmlformats.org/drawingml/2006/picture">
+                <pic:pic xmlns:pic="http://schemas.openxmlformats.org/drawingml/2006/picture">
+                  <pic:nvPicPr>
+                    <pic:cNvPr id="491661049" name=""/>
+                    <pic:cNvPicPr/>
+                  </pic:nvPicPr>
+                  <pic:blipFill>
+                    <a:blip r:embed="rId15"/>
+                    <a:stretch>
+                      <a:fillRect/>
+                    </a:stretch>
+                  </pic:blipFill>
+                  <pic:spPr>
+                    <a:xfrm>
+                      <a:off x="0" y="0"/>
+                      <a:ext cx="2931056" cy="2649511"/>
+                    </a:xfrm>
+                    <a:prstGeom prst="rect">
+                      <a:avLst/>
+                    </a:prstGeom>
+                  </pic:spPr>
+                </pic:pic>
+              </a:graphicData>
+            </a:graphic>
+          </wp:inline>
+        </w:drawing>
+      </w:r>
+    </w:p>
+    <w:p>
+      <w:pPr>
+        <w:pStyle w:val="ListParagraph"/>
+      </w:pPr>
     </w:p>
     <w:p>
       <w:pPr>
@@ -529,8 +652,131 @@
         </w:numPr>
       </w:pPr>
       <w:r>
-        <w:t>A</w:t>
-      </w:r>
+        <w:lastRenderedPageBreak/>
+        <w:t>02_CE_02.py</w:t>
+      </w:r>
+    </w:p>
+    <w:p>
+      <w:pPr>
+        <w:pStyle w:val="ListParagraph"/>
+      </w:pPr>
+      <w:r>
+        <w:drawing>
+          <wp:inline distT="0" distB="0" distL="0" distR="0" wp14:anchorId="7EBA7E0B" wp14:editId="02A694D7">
+            <wp:extent cx="3492365" cy="1948543"/>
+            <wp:effectExtent l="0" t="0" r="0" b="0"/>
+            <wp:docPr id="868121923" name="Picture 1"/>
+            <wp:cNvGraphicFramePr>
+              <a:graphicFrameLocks xmlns:a="http://schemas.openxmlformats.org/drawingml/2006/main" noChangeAspect="1"/>
+            </wp:cNvGraphicFramePr>
+            <a:graphic xmlns:a="http://schemas.openxmlformats.org/drawingml/2006/main">
+              <a:graphicData uri="http://schemas.openxmlformats.org/drawingml/2006/picture">
+                <pic:pic xmlns:pic="http://schemas.openxmlformats.org/drawingml/2006/picture">
+                  <pic:nvPicPr>
+                    <pic:cNvPr id="868121923" name=""/>
+                    <pic:cNvPicPr/>
+                  </pic:nvPicPr>
+                  <pic:blipFill>
+                    <a:blip r:embed="rId16"/>
+                    <a:stretch>
+                      <a:fillRect/>
+                    </a:stretch>
+                  </pic:blipFill>
+                  <pic:spPr>
+                    <a:xfrm>
+                      <a:off x="0" y="0"/>
+                      <a:ext cx="3505136" cy="1955668"/>
+                    </a:xfrm>
+                    <a:prstGeom prst="rect">
+                      <a:avLst/>
+                    </a:prstGeom>
+                  </pic:spPr>
+                </pic:pic>
+              </a:graphicData>
+            </a:graphic>
+          </wp:inline>
+        </w:drawing>
+      </w:r>
+    </w:p>
+    <w:p>
+      <w:pPr>
+        <w:pStyle w:val="ListParagraph"/>
+      </w:pPr>
+    </w:p>
+    <w:p>
+      <w:pPr>
+        <w:pStyle w:val="ListParagraph"/>
+        <w:numPr>
+          <w:ilvl w:val="0"/>
+          <w:numId w:val="1"/>
+        </w:numPr>
+      </w:pPr>
+      <w:r>
+        <w:t>02_CE_0</w:t>
+      </w:r>
+      <w:r>
+        <w:t>3</w:t>
+      </w:r>
+      <w:r>
+        <w:t>.py</w:t>
+      </w:r>
+    </w:p>
+    <w:p>
+      <w:pPr>
+        <w:pStyle w:val="ListParagraph"/>
+      </w:pPr>
+    </w:p>
+    <w:p>
+      <w:pPr>
+        <w:pStyle w:val="ListParagraph"/>
+      </w:pPr>
+      <w:r>
+        <w:drawing>
+          <wp:inline distT="0" distB="0" distL="0" distR="0" wp14:anchorId="38D9582E" wp14:editId="2038C7D5">
+            <wp:extent cx="3026229" cy="1640657"/>
+            <wp:effectExtent l="0" t="0" r="3175" b="0"/>
+            <wp:docPr id="507205724" name="Picture 1"/>
+            <wp:cNvGraphicFramePr>
+              <a:graphicFrameLocks xmlns:a="http://schemas.openxmlformats.org/drawingml/2006/main" noChangeAspect="1"/>
+            </wp:cNvGraphicFramePr>
+            <a:graphic xmlns:a="http://schemas.openxmlformats.org/drawingml/2006/main">
+              <a:graphicData uri="http://schemas.openxmlformats.org/drawingml/2006/picture">
+                <pic:pic xmlns:pic="http://schemas.openxmlformats.org/drawingml/2006/picture">
+                  <pic:nvPicPr>
+                    <pic:cNvPr id="507205724" name=""/>
+                    <pic:cNvPicPr/>
+                  </pic:nvPicPr>
+                  <pic:blipFill>
+                    <a:blip r:embed="rId17"/>
+                    <a:stretch>
+                      <a:fillRect/>
+                    </a:stretch>
+                  </pic:blipFill>
+                  <pic:spPr>
+                    <a:xfrm>
+                      <a:off x="0" y="0"/>
+                      <a:ext cx="3032580" cy="1644100"/>
+                    </a:xfrm>
+                    <a:prstGeom prst="rect">
+                      <a:avLst/>
+                    </a:prstGeom>
+                  </pic:spPr>
+                </pic:pic>
+              </a:graphicData>
+            </a:graphic>
+          </wp:inline>
+        </w:drawing>
+      </w:r>
+    </w:p>
+    <w:p>
+      <w:pPr>
+        <w:pStyle w:val="ListParagraph"/>
+      </w:pPr>
+    </w:p>
+    <w:p>
+      <w:pPr>
+        <w:pStyle w:val="ListParagraph"/>
+      </w:pPr>
     </w:p>
     <w:p>
       <w:pPr>
@@ -1389,4 +1635,16 @@
     </a:ext>
   </a:extLst>
 </a:theme>
+</file>
+
+<file path=customXml/item1.xml><?xml version="1.0" encoding="utf-8"?>
+<b:Sources xmlns:b="http://schemas.openxmlformats.org/officeDocument/2006/bibliography" xmlns="http://schemas.openxmlformats.org/officeDocument/2006/bibliography" SelectedStyle="\APASixthEditionOfficeOnline.xsl" StyleName="APA" Version="6"/>
+</file>
+
+<file path=customXml/itemProps1.xml><?xml version="1.0" encoding="utf-8"?>
+<ds:datastoreItem xmlns:ds="http://schemas.openxmlformats.org/officeDocument/2006/customXml" ds:itemID="{6354AF93-56FB-4C8B-AC9F-33AA8230C68C}">
+  <ds:schemaRefs>
+    <ds:schemaRef ds:uri="http://schemas.openxmlformats.org/officeDocument/2006/bibliography"/>
+  </ds:schemaRefs>
+</ds:datastoreItem>
 </file>
</xml_diff>